<commit_message>
Added resume for BJTU Weihai.
</commit_message>
<xml_diff>
--- a/resume-2014-en-v4.docx
+++ b/resume-2014-en-v4.docx
@@ -250,13 +250,11 @@
                 <w:rPr>
                   <w:rStyle w:val="a4"/>
                   <w:rFonts w:ascii="AvenirNext LT Pro Regular" w:hAnsi="AvenirNext LT Pro Regular" w:cs="WilliamsCaslonText Regular"/>
-                  <w:color w:val="auto"/>
                   <w:kern w:val="0"/>
                   <w:sz w:val="18"/>
                   <w:szCs w:val="18"/>
-                  <w:u w:val="none"/>
                 </w:rPr>
-                <w:t>nickleeh@foxmail.com</w:t>
+                <w:t>nickleeh@hotmail.com</w:t>
               </w:r>
             </w:hyperlink>
           </w:p>
@@ -544,7 +542,7 @@
                 <w:szCs w:val="18"/>
               </w:rPr>
               <w:br/>
-              <w:t>French as B1 level</w:t>
+              <w:t>French as A2</w:t>
             </w:r>
             <w:r>
               <w:rPr>
@@ -553,8 +551,16 @@
                 <w:sz w:val="18"/>
                 <w:szCs w:val="18"/>
               </w:rPr>
+              <w:t xml:space="preserve"> level</w:t>
+            </w:r>
+            <w:r>
+              <w:rPr>
+                <w:rFonts w:ascii="AvenirNext LT Pro Regular" w:hAnsi="AvenirNext LT Pro Regular" w:cs="Reader"/>
+                <w:kern w:val="0"/>
+                <w:sz w:val="18"/>
+                <w:szCs w:val="18"/>
+              </w:rPr>
               <w:br/>
-              <w:t>German as A2 level</w:t>
             </w:r>
           </w:p>
           <w:p>
@@ -615,6 +621,8 @@
               </w:rPr>
               <w:t>Competent in Office software, Capable in Photoshop.</w:t>
             </w:r>
+            <w:bookmarkStart w:id="0" w:name="_GoBack"/>
+            <w:bookmarkEnd w:id="0"/>
           </w:p>
           <w:p>
             <w:pPr>
@@ -1073,8 +1081,6 @@
               </w:rPr>
               <w:t>ction of Beijing Justice Bureau. / Draft Due Diligence Report, legal advice in MA project.</w:t>
             </w:r>
-            <w:bookmarkStart w:id="0" w:name="_GoBack"/>
-            <w:bookmarkEnd w:id="0"/>
           </w:p>
           <w:p>
             <w:pPr>
@@ -2877,7 +2883,6 @@
     <w:uiPriority w:val="39"/>
     <w:rsid w:val="00EC52AE"/>
     <w:tblPr>
-      <w:tblInd w:w="0" w:type="dxa"/>
       <w:tblBorders>
         <w:top w:val="single" w:sz="4" w:space="0" w:color="auto"/>
         <w:left w:val="single" w:sz="4" w:space="0" w:color="auto"/>
@@ -2886,12 +2891,6 @@
         <w:insideH w:val="single" w:sz="4" w:space="0" w:color="auto"/>
         <w:insideV w:val="single" w:sz="4" w:space="0" w:color="auto"/>
       </w:tblBorders>
-      <w:tblCellMar>
-        <w:top w:w="0" w:type="dxa"/>
-        <w:left w:w="108" w:type="dxa"/>
-        <w:bottom w:w="0" w:type="dxa"/>
-        <w:right w:w="108" w:type="dxa"/>
-      </w:tblCellMar>
     </w:tblPr>
   </w:style>
   <w:style w:type="paragraph" w:customStyle="1" w:styleId="Default">
@@ -3256,7 +3255,7 @@
 </file>
 
 <file path=customXml/itemProps1.xml><?xml version="1.0" encoding="utf-8"?>
-<ds:datastoreItem xmlns:ds="http://schemas.openxmlformats.org/officeDocument/2006/customXml" ds:itemID="{B661A23A-FBAB-48E9-905D-D5764D920B39}">
+<ds:datastoreItem xmlns:ds="http://schemas.openxmlformats.org/officeDocument/2006/customXml" ds:itemID="{BC605988-7683-45EC-827C-6880D53E1CAB}">
   <ds:schemaRefs>
     <ds:schemaRef ds:uri="http://schemas.openxmlformats.org/officeDocument/2006/bibliography"/>
   </ds:schemaRefs>

</xml_diff>